<commit_message>
Included support for readthedocs
</commit_message>
<xml_diff>
--- a/16x16/Documentation.docx
+++ b/16x16/Documentation.docx
@@ -1,65 +1,80 @@
 
 <file path=word/document.xml><?xml version="1.0" encoding="utf-8"?>
-<w:document xmlns:wpc="http://schemas.microsoft.com/office/word/2010/wordprocessingCanvas" xmlns:cx="http://schemas.microsoft.com/office/drawing/2014/chartex" xmlns:cx1="http://schemas.microsoft.com/office/drawing/2015/9/8/chartex" xmlns:cx2="http://schemas.microsoft.com/office/drawing/2015/10/21/chartex" xmlns:cx3="http://schemas.microsoft.com/office/drawing/2016/5/9/chartex" xmlns:cx4="http://schemas.microsoft.com/office/drawing/2016/5/10/chartex" xmlns:cx5="http://schemas.microsoft.com/office/drawing/2016/5/11/chartex" xmlns:cx6="http://schemas.microsoft.com/office/drawing/2016/5/12/chartex" xmlns:cx7="http://schemas.microsoft.com/office/drawing/2016/5/13/chartex" xmlns:cx8="http://schemas.microsoft.com/office/drawing/2016/5/14/chartex" xmlns:mc="http://schemas.openxmlformats.org/markup-compatibility/2006" xmlns:aink="http://schemas.microsoft.com/office/drawing/2016/ink" xmlns:am3d="http://schemas.microsoft.com/office/drawing/2017/model3d" xmlns:o="urn:schemas-microsoft-com:office:office" xmlns:r="http://schemas.openxmlformats.org/officeDocument/2006/relationships" xmlns:m="http://schemas.openxmlformats.org/officeDocument/2006/math" xmlns:v="urn:schemas-microsoft-com:vml" xmlns:wp14="http://schemas.microsoft.com/office/word/2010/wordprocessingDrawing" xmlns:wp="http://schemas.openxmlformats.org/drawingml/2006/wordprocessingDrawing" xmlns:w10="urn:schemas-microsoft-com:office:word" xmlns:w="http://schemas.openxmlformats.org/wordprocessingml/2006/main" xmlns:w14="http://schemas.microsoft.com/office/word/2010/wordml" xmlns:w15="http://schemas.microsoft.com/office/word/2012/wordml" xmlns:w16cex="http://schemas.microsoft.com/office/word/2018/wordml/cex" xmlns:w16cid="http://schemas.microsoft.com/office/word/2016/wordml/cid" xmlns:w16="http://schemas.microsoft.com/office/word/2018/wordml" xmlns:w16sdtdh="http://schemas.microsoft.com/office/word/2020/wordml/sdtdatahash" xmlns:w16se="http://schemas.microsoft.com/office/word/2015/wordml/symex" xmlns:wpg="http://schemas.microsoft.com/office/word/2010/wordprocessingGroup" xmlns:wpi="http://schemas.microsoft.com/office/word/2010/wordprocessingInk" xmlns:wne="http://schemas.microsoft.com/office/word/2006/wordml" xmlns:wps="http://schemas.microsoft.com/office/word/2010/wordprocessingShape" mc:Ignorable="w14 w15 w16se w16cid w16 w16cex w16sdtdh wp14">
+<w:document xmlns:wpc="http://schemas.microsoft.com/office/word/2010/wordprocessingCanvas" xmlns:cx="http://schemas.microsoft.com/office/drawing/2014/chartex" xmlns:cx1="http://schemas.microsoft.com/office/drawing/2015/9/8/chartex" xmlns:cx2="http://schemas.microsoft.com/office/drawing/2015/10/21/chartex" xmlns:cx3="http://schemas.microsoft.com/office/drawing/2016/5/9/chartex" xmlns:cx4="http://schemas.microsoft.com/office/drawing/2016/5/10/chartex" xmlns:cx5="http://schemas.microsoft.com/office/drawing/2016/5/11/chartex" xmlns:cx6="http://schemas.microsoft.com/office/drawing/2016/5/12/chartex" xmlns:cx7="http://schemas.microsoft.com/office/drawing/2016/5/13/chartex" xmlns:cx8="http://schemas.microsoft.com/office/drawing/2016/5/14/chartex" xmlns:mc="http://schemas.openxmlformats.org/markup-compatibility/2006" xmlns:aink="http://schemas.microsoft.com/office/drawing/2016/ink" xmlns:am3d="http://schemas.microsoft.com/office/drawing/2017/model3d" xmlns:o="urn:schemas-microsoft-com:office:office" xmlns:oel="http://schemas.microsoft.com/office/2019/extlst" xmlns:r="http://schemas.openxmlformats.org/officeDocument/2006/relationships" xmlns:m="http://schemas.openxmlformats.org/officeDocument/2006/math" xmlns:v="urn:schemas-microsoft-com:vml" xmlns:wp14="http://schemas.microsoft.com/office/word/2010/wordprocessingDrawing" xmlns:wp="http://schemas.openxmlformats.org/drawingml/2006/wordprocessingDrawing" xmlns:w10="urn:schemas-microsoft-com:office:word" xmlns:w="http://schemas.openxmlformats.org/wordprocessingml/2006/main" xmlns:w14="http://schemas.microsoft.com/office/word/2010/wordml" xmlns:w15="http://schemas.microsoft.com/office/word/2012/wordml" xmlns:w16cex="http://schemas.microsoft.com/office/word/2018/wordml/cex" xmlns:w16cid="http://schemas.microsoft.com/office/word/2016/wordml/cid" xmlns:w16="http://schemas.microsoft.com/office/word/2018/wordml" xmlns:w16sdtdh="http://schemas.microsoft.com/office/word/2020/wordml/sdtdatahash" xmlns:w16se="http://schemas.microsoft.com/office/word/2015/wordml/symex" xmlns:wpg="http://schemas.microsoft.com/office/word/2010/wordprocessingGroup" xmlns:wpi="http://schemas.microsoft.com/office/word/2010/wordprocessingInk" xmlns:wne="http://schemas.microsoft.com/office/word/2006/wordml" xmlns:wps="http://schemas.microsoft.com/office/word/2010/wordprocessingShape" mc:Ignorable="w14 w15 w16se w16cid w16 w16cex w16sdtdh wp14">
   <w:body>
     <w:p>
       <w:pPr>
-        <w:shd w:val="clear" w:color="auto" w:fill="FFFFFF"/>
-        <w:spacing w:after="150" w:line="360" w:lineRule="atLeast"/>
-        <w:outlineLvl w:val="1"/>
+        <w:pStyle w:val="MainHeading"/>
         <w:rPr>
-          <w:rFonts w:ascii="DauphinPlain" w:eastAsia="Times New Roman" w:hAnsi="DauphinPlain" w:cs="Times New Roman"/>
-          <w:color w:val="000000"/>
-          <w:sz w:val="36"/>
-          <w:szCs w:val="36"/>
-          <w:lang w:val="en-US" w:eastAsia="pl-PL"/>
+          <w:lang w:val="en-US"/>
+        </w:rPr>
+      </w:pPr>
+      <w:r>
+        <w:drawing>
+          <wp:inline distT="0" distB="0" distL="0" distR="0" wp14:anchorId="4142B681" wp14:editId="37603853">
+            <wp:extent cx="2360428" cy="951223"/>
+            <wp:effectExtent l="0" t="0" r="1905" b="1905"/>
+            <wp:docPr id="11" name="Picture 10" descr="AEG_logo_Eng_final.png"/>
+            <wp:cNvGraphicFramePr>
+              <a:graphicFrameLocks xmlns:a="http://schemas.openxmlformats.org/drawingml/2006/main" noChangeAspect="1"/>
+            </wp:cNvGraphicFramePr>
+            <a:graphic xmlns:a="http://schemas.openxmlformats.org/drawingml/2006/main">
+              <a:graphicData uri="http://schemas.openxmlformats.org/drawingml/2006/picture">
+                <pic:pic xmlns:pic="http://schemas.openxmlformats.org/drawingml/2006/picture">
+                  <pic:nvPicPr>
+                    <pic:cNvPr id="11" name="Picture 10" descr="AEG_logo_Eng_final.png"/>
+                    <pic:cNvPicPr>
+                      <a:picLocks noChangeAspect="1"/>
+                    </pic:cNvPicPr>
+                  </pic:nvPicPr>
+                  <pic:blipFill>
+                    <a:blip r:embed="rId7" cstate="print">
+                      <a:extLst>
+                        <a:ext uri="{28A0092B-C50C-407E-A947-70E740481C1C}">
+                          <a14:useLocalDpi xmlns:a14="http://schemas.microsoft.com/office/drawing/2010/main" val="0"/>
+                        </a:ext>
+                      </a:extLst>
+                    </a:blip>
+                    <a:stretch>
+                      <a:fillRect/>
+                    </a:stretch>
+                  </pic:blipFill>
+                  <pic:spPr>
+                    <a:xfrm>
+                      <a:off x="0" y="0"/>
+                      <a:ext cx="2360428" cy="951223"/>
+                    </a:xfrm>
+                    <a:prstGeom prst="rect">
+                      <a:avLst/>
+                    </a:prstGeom>
+                  </pic:spPr>
+                </pic:pic>
+              </a:graphicData>
+            </a:graphic>
+          </wp:inline>
+        </w:drawing>
+      </w:r>
+    </w:p>
+    <w:p>
+      <w:pPr>
+        <w:pStyle w:val="MainHeading"/>
+        <w:rPr>
+          <w:lang w:val="en-US"/>
+        </w:rPr>
+      </w:pPr>
+    </w:p>
+    <w:p>
+      <w:pPr>
+        <w:pStyle w:val="MainHeading"/>
+        <w:rPr>
+          <w:lang w:val="en-US"/>
         </w:rPr>
       </w:pPr>
       <w:r>
         <w:rPr>
-          <w:rFonts w:ascii="DauphinPlain" w:eastAsia="Times New Roman" w:hAnsi="DauphinPlain" w:cs="Times New Roman"/>
-          <w:color w:val="000000"/>
-          <w:sz w:val="36"/>
-          <w:szCs w:val="36"/>
-          <w:lang w:val="en-US" w:eastAsia="pl-PL"/>
+          <w:lang w:val="en-US"/>
         </w:rPr>
-        <w:t>What is Lorem Ipsum?</w:t>
-      </w:r>
-    </w:p>
-    <w:p>
-      <w:pPr>
-        <w:shd w:val="clear" w:color="auto" w:fill="FFFFFF"/>
-        <w:spacing w:after="0" w:line="240" w:lineRule="auto"/>
-        <w:jc w:val="both"/>
-        <w:rPr>
-          <w:rFonts w:ascii="Open Sans" w:eastAsia="Times New Roman" w:hAnsi="Open Sans" w:cs="Open Sans"/>
-          <w:color w:val="000000"/>
-          <w:sz w:val="21"/>
-          <w:szCs w:val="21"/>
-          <w:lang w:val="en-US" w:eastAsia="pl-PL"/>
-        </w:rPr>
-      </w:pPr>
-      <w:r>
-        <w:rPr>
-          <w:rFonts w:ascii="Open Sans" w:eastAsia="Times New Roman" w:hAnsi="Open Sans" w:cs="Open Sans"/>
-          <w:b/>
-          <w:bCs/>
-          <w:color w:val="000000"/>
-          <w:sz w:val="21"/>
-          <w:szCs w:val="21"/>
-          <w:lang w:val="en-US" w:eastAsia="pl-PL"/>
-        </w:rPr>
-        <w:t>Lorem Ipsum</w:t>
-      </w:r>
-      <w:r>
-        <w:rPr>
-          <w:rFonts w:ascii="Open Sans" w:eastAsia="Times New Roman" w:hAnsi="Open Sans" w:cs="Open Sans"/>
-          <w:color w:val="000000"/>
-          <w:sz w:val="21"/>
-          <w:szCs w:val="21"/>
-          <w:lang w:val="en-US" w:eastAsia="pl-PL"/>
-        </w:rPr>
-        <w:t> is a text used as an example filler in the printing industry. It was first used in the fifteenth century by an unknown printer to fill a sample book with text. Five centuries later, it began to be used in the electronics industry, remaining practically unchanged. It became popular in the 60s with the publication of Letraset sheets containing fragments of Lorem Ipsum, and more recently with software containing various versions of Lorem Ipsum designed to produce prints on personal computers, such as Aldus PageMaker</w:t>
+        <w:t>FUTURE SIMULATOR</w:t>
       </w:r>
     </w:p>
     <w:p>
@@ -68,154 +83,50 @@
           <w:lang w:val="en-US"/>
         </w:rPr>
       </w:pPr>
-    </w:p>
-    <w:p>
-      <w:pPr>
-        <w:rPr>
-          <w:lang w:val="en-US"/>
-        </w:rPr>
-      </w:pPr>
-    </w:p>
-    <w:p>
-      <w:pPr>
-        <w:pStyle w:val="Heading2"/>
-        <w:shd w:val="clear" w:color="auto" w:fill="FFFFFF"/>
-        <w:spacing w:before="0" w:beforeAutospacing="0" w:after="150" w:afterAutospacing="0" w:line="360" w:lineRule="atLeast"/>
-        <w:rPr>
-          <w:rFonts w:ascii="DauphinPlain" w:hAnsi="DauphinPlain"/>
-          <w:b w:val="0"/>
-          <w:bCs w:val="0"/>
-          <w:color w:val="000000"/>
-          <w:lang w:val="en-US"/>
-        </w:rPr>
-      </w:pPr>
-      <w:r>
-        <w:rPr>
-          <w:rFonts w:ascii="DauphinPlain" w:hAnsi="DauphinPlain"/>
-          <w:b w:val="0"/>
-          <w:bCs w:val="0"/>
-          <w:color w:val="000000"/>
-          <w:lang w:val="en-US"/>
-        </w:rPr>
-        <w:t>What is Lorem Ipsum?</w:t>
-      </w:r>
-    </w:p>
-    <w:p>
-      <w:pPr>
-        <w:pStyle w:val="NormalWeb"/>
-        <w:shd w:val="clear" w:color="auto" w:fill="FFFFFF"/>
-        <w:spacing w:before="0" w:beforeAutospacing="0" w:after="0" w:afterAutospacing="0"/>
-        <w:jc w:val="both"/>
-        <w:rPr>
-          <w:rFonts w:ascii="Open Sans" w:hAnsi="Open Sans" w:cs="Open Sans"/>
-          <w:color w:val="000000"/>
-          <w:sz w:val="21"/>
-          <w:szCs w:val="21"/>
-          <w:lang w:val="en-US"/>
-        </w:rPr>
-      </w:pPr>
-      <w:r>
-        <w:rPr>
-          <w:rStyle w:val="Strong"/>
-          <w:rFonts w:ascii="Open Sans" w:hAnsi="Open Sans" w:cs="Open Sans"/>
-          <w:color w:val="000000"/>
-          <w:sz w:val="21"/>
-          <w:szCs w:val="21"/>
-          <w:lang w:val="en-US"/>
-        </w:rPr>
-        <w:t>Lorem Ipsum</w:t>
-      </w:r>
-      <w:r>
-        <w:rPr>
-          <w:rFonts w:ascii="Open Sans" w:hAnsi="Open Sans" w:cs="Open Sans"/>
-          <w:color w:val="000000"/>
-          <w:sz w:val="21"/>
-          <w:szCs w:val="21"/>
-          <w:lang w:val="en-US"/>
-        </w:rPr>
-        <w:t> is a text used as an example filler in the printing industry. It was first used in the fifteenth century by an unknown printer to fill a sample book with text. Five centuries later, it began to be used in the electronics industry, remaining practically unchanged. It became popular in the 60s with the publication of Letraset sheets containing fragments of Lorem Ipsum, and more recently with software containing various versions of Lorem Ipsum designed to produce prints on personal computers, such as Aldus PageMaker</w:t>
-      </w:r>
-    </w:p>
-    <w:p>
-      <w:pPr>
-        <w:rPr>
-          <w:lang w:val="en-US"/>
-        </w:rPr>
-      </w:pPr>
-    </w:p>
-    <w:p>
-      <w:pPr>
-        <w:rPr>
-          <w:lang w:val="en-US"/>
-        </w:rPr>
-      </w:pPr>
+      <w:proofErr w:type="spellStart"/>
       <w:r>
         <w:rPr>
           <w:lang w:val="en-US"/>
         </w:rPr>
-        <w:br w:type="page"/>
+        <w:t>Fchgkhgvkjhvjhkjkjnv</w:t>
       </w:r>
-    </w:p>
-    <w:p>
-      <w:pPr>
-        <w:pStyle w:val="Heading2"/>
-        <w:shd w:val="clear" w:color="auto" w:fill="FFFFFF"/>
-        <w:spacing w:before="0" w:beforeAutospacing="0" w:after="150" w:afterAutospacing="0" w:line="360" w:lineRule="atLeast"/>
+      <w:proofErr w:type="spellEnd"/>
+      <w:r>
         <w:rPr>
-          <w:rFonts w:ascii="DauphinPlain" w:hAnsi="DauphinPlain"/>
-          <w:b w:val="0"/>
-          <w:bCs w:val="0"/>
-          <w:color w:val="000000"/>
           <w:lang w:val="en-US"/>
         </w:rPr>
-      </w:pPr>
+        <w:t xml:space="preserve"> </w:t>
+      </w:r>
+      <w:proofErr w:type="spellStart"/>
       <w:r>
         <w:rPr>
-          <w:rFonts w:ascii="DauphinPlain" w:hAnsi="DauphinPlain"/>
-          <w:b w:val="0"/>
-          <w:bCs w:val="0"/>
-          <w:color w:val="000000"/>
           <w:lang w:val="en-US"/>
         </w:rPr>
-        <w:lastRenderedPageBreak/>
-        <w:t>What is Lorem Ipsum?</w:t>
+        <w:t>vvbfdjvnfdk</w:t>
       </w:r>
-    </w:p>
-    <w:p>
-      <w:pPr>
-        <w:pStyle w:val="NormalWeb"/>
-        <w:shd w:val="clear" w:color="auto" w:fill="FFFFFF"/>
-        <w:spacing w:before="0" w:beforeAutospacing="0" w:after="0" w:afterAutospacing="0"/>
-        <w:jc w:val="both"/>
+      <w:proofErr w:type="spellEnd"/>
+      <w:r>
         <w:rPr>
-          <w:rFonts w:ascii="Open Sans" w:hAnsi="Open Sans" w:cs="Open Sans"/>
-          <w:color w:val="000000"/>
-          <w:sz w:val="21"/>
-          <w:szCs w:val="21"/>
           <w:lang w:val="en-US"/>
         </w:rPr>
-      </w:pPr>
+        <w:t xml:space="preserve"> </w:t>
+      </w:r>
+      <w:proofErr w:type="spellStart"/>
+      <w:proofErr w:type="gramStart"/>
       <w:r>
         <w:rPr>
-          <w:rStyle w:val="Strong"/>
-          <w:rFonts w:ascii="Open Sans" w:hAnsi="Open Sans" w:cs="Open Sans"/>
-          <w:color w:val="000000"/>
-          <w:sz w:val="21"/>
-          <w:szCs w:val="21"/>
           <w:lang w:val="en-US"/>
         </w:rPr>
-        <w:t>Lorem Ipsum</w:t>
+        <w:t>vkjfvbkdfjvb;afdvjvkvkdjva</w:t>
       </w:r>
+      <w:proofErr w:type="gramEnd"/>
       <w:r>
         <w:rPr>
-          <w:rFonts w:ascii="Open Sans" w:hAnsi="Open Sans" w:cs="Open Sans"/>
-          <w:color w:val="000000"/>
-          <w:sz w:val="21"/>
-          <w:szCs w:val="21"/>
           <w:lang w:val="en-US"/>
         </w:rPr>
-        <w:t> is a text used as an example filler in the printing industry. It was first used in the fifteenth century by an unknown printer to fill a sample book with text. Five centuries later, it began to be used in the electronics industry, remaining practically unchanged. It became popular in the 60s with the publication of Letraset sheets containing fragments of Lorem Ipsum, and more recently with software containing various versions of Lorem Ipsum designed to produce prints on personal computers, such as Aldus PageMaker</w:t>
+        <w:t>;fv</w:t>
       </w:r>
+      <w:proofErr w:type="spellEnd"/>
     </w:p>
     <w:p>
       <w:pPr>
@@ -653,10 +564,32 @@
       <w:lang w:eastAsia="pl-PL"/>
     </w:rPr>
   </w:style>
+  <w:style w:type="paragraph" w:styleId="Heading3">
+    <w:name w:val="heading 3"/>
+    <w:basedOn w:val="Normal"/>
+    <w:next w:val="Normal"/>
+    <w:link w:val="Heading3Char"/>
+    <w:uiPriority w:val="9"/>
+    <w:semiHidden/>
+    <w:unhideWhenUsed/>
+    <w:qFormat/>
+    <w:rsid w:val="00AC4B34"/>
+    <w:pPr>
+      <w:keepNext/>
+      <w:keepLines/>
+      <w:spacing w:before="40" w:after="0"/>
+      <w:outlineLvl w:val="2"/>
+    </w:pPr>
+    <w:rPr>
+      <w:rFonts w:asciiTheme="majorHAnsi" w:eastAsiaTheme="majorEastAsia" w:hAnsiTheme="majorHAnsi" w:cstheme="majorBidi"/>
+      <w:color w:val="1F3763" w:themeColor="accent1" w:themeShade="7F"/>
+      <w:sz w:val="24"/>
+      <w:szCs w:val="24"/>
+    </w:rPr>
+  </w:style>
   <w:style w:type="character" w:default="1" w:styleId="DefaultParagraphFont">
     <w:name w:val="Default Paragraph Font"/>
     <w:uiPriority w:val="1"/>
-    <w:semiHidden/>
     <w:unhideWhenUsed/>
   </w:style>
   <w:style w:type="table" w:default="1" w:styleId="TableNormal">
@@ -721,6 +654,72 @@
     <w:rPr>
       <w:b/>
       <w:bCs/>
+    </w:rPr>
+  </w:style>
+  <w:style w:type="paragraph" w:customStyle="1" w:styleId="Subheading">
+    <w:name w:val="Subheading"/>
+    <w:basedOn w:val="Heading3"/>
+    <w:link w:val="SubheadingChar"/>
+    <w:qFormat/>
+    <w:rsid w:val="00AC4B34"/>
+    <w:pPr>
+      <w:ind w:left="284"/>
+    </w:pPr>
+    <w:rPr>
+      <w:b/>
+      <w:color w:val="70AD47" w:themeColor="accent6"/>
+    </w:rPr>
+  </w:style>
+  <w:style w:type="paragraph" w:customStyle="1" w:styleId="MainHeading">
+    <w:name w:val="MainHeading"/>
+    <w:basedOn w:val="Heading2"/>
+    <w:link w:val="MainHeadingChar"/>
+    <w:qFormat/>
+    <w:rsid w:val="00AC4B34"/>
+    <w:rPr>
+      <w:rFonts w:asciiTheme="majorHAnsi" w:hAnsiTheme="majorHAnsi"/>
+      <w:sz w:val="32"/>
+    </w:rPr>
+  </w:style>
+  <w:style w:type="character" w:customStyle="1" w:styleId="Heading3Char">
+    <w:name w:val="Heading 3 Char"/>
+    <w:basedOn w:val="DefaultParagraphFont"/>
+    <w:link w:val="Heading3"/>
+    <w:uiPriority w:val="9"/>
+    <w:semiHidden/>
+    <w:rsid w:val="00AC4B34"/>
+    <w:rPr>
+      <w:rFonts w:asciiTheme="majorHAnsi" w:eastAsiaTheme="majorEastAsia" w:hAnsiTheme="majorHAnsi" w:cstheme="majorBidi"/>
+      <w:color w:val="1F3763" w:themeColor="accent1" w:themeShade="7F"/>
+      <w:sz w:val="24"/>
+      <w:szCs w:val="24"/>
+    </w:rPr>
+  </w:style>
+  <w:style w:type="character" w:customStyle="1" w:styleId="SubheadingChar">
+    <w:name w:val="Subheading Char"/>
+    <w:basedOn w:val="Heading3Char"/>
+    <w:link w:val="Subheading"/>
+    <w:rsid w:val="00AC4B34"/>
+    <w:rPr>
+      <w:rFonts w:asciiTheme="majorHAnsi" w:eastAsiaTheme="majorEastAsia" w:hAnsiTheme="majorHAnsi" w:cstheme="majorBidi"/>
+      <w:b/>
+      <w:color w:val="70AD47" w:themeColor="accent6"/>
+      <w:sz w:val="24"/>
+      <w:szCs w:val="24"/>
+    </w:rPr>
+  </w:style>
+  <w:style w:type="character" w:customStyle="1" w:styleId="MainHeadingChar">
+    <w:name w:val="MainHeading Char"/>
+    <w:basedOn w:val="Heading2Char"/>
+    <w:link w:val="MainHeading"/>
+    <w:rsid w:val="00AC4B34"/>
+    <w:rPr>
+      <w:rFonts w:asciiTheme="majorHAnsi" w:eastAsia="Times New Roman" w:hAnsiTheme="majorHAnsi" w:cs="Times New Roman"/>
+      <w:b/>
+      <w:bCs/>
+      <w:sz w:val="32"/>
+      <w:szCs w:val="36"/>
+      <w:lang w:eastAsia="pl-PL"/>
     </w:rPr>
   </w:style>
 </w:styles>
@@ -1022,6 +1021,21 @@
 </file>
 
 <file path=customXml/item1.xml><?xml version="1.0" encoding="utf-8"?>
+<p:properties xmlns:p="http://schemas.microsoft.com/office/2006/metadata/properties" xmlns:xsi="http://www.w3.org/2001/XMLSchema-instance" xmlns:pc="http://schemas.microsoft.com/office/infopath/2007/PartnerControls">
+  <documentManagement/>
+</p:properties>
+</file>
+
+<file path=customXml/item2.xml><?xml version="1.0" encoding="utf-8"?>
+<?mso-contentType ?>
+<FormTemplates xmlns="http://schemas.microsoft.com/sharepoint/v3/contenttype/forms">
+  <Display>DocumentLibraryForm</Display>
+  <Edit>DocumentLibraryForm</Edit>
+  <New>DocumentLibraryForm</New>
+</FormTemplates>
+</file>
+
+<file path=customXml/item3.xml><?xml version="1.0" encoding="utf-8"?>
 <ct:contentTypeSchema xmlns:ct="http://schemas.microsoft.com/office/2006/metadata/contentType" xmlns:ma="http://schemas.microsoft.com/office/2006/metadata/properties/metaAttributes" ct:_="" ma:_="" ma:contentTypeName="Document" ma:contentTypeID="0x010100FCB710C87DAFF84F96386E3CA3F3D9D7" ma:contentTypeVersion="0" ma:contentTypeDescription="Create a new document." ma:contentTypeScope="" ma:versionID="62cf4a13b63878bc4640853c884cf5d3">
   <xsd:schema xmlns:xsd="http://www.w3.org/2001/XMLSchema" xmlns:xs="http://www.w3.org/2001/XMLSchema" xmlns:p="http://schemas.microsoft.com/office/2006/metadata/properties" targetNamespace="http://schemas.microsoft.com/office/2006/metadata/properties" ma:root="true" ma:fieldsID="082e453cdd0b2ccc1389a97cda4c28a9">
     <xsd:element name="properties">
@@ -1135,32 +1149,10 @@
 </ct:contentTypeSchema>
 </file>
 
-<file path=customXml/item2.xml><?xml version="1.0" encoding="utf-8"?>
-<?mso-contentType ?>
-<FormTemplates xmlns="http://schemas.microsoft.com/sharepoint/v3/contenttype/forms">
-  <Display>DocumentLibraryForm</Display>
-  <Edit>DocumentLibraryForm</Edit>
-  <New>DocumentLibraryForm</New>
-</FormTemplates>
-</file>
-
-<file path=customXml/item3.xml><?xml version="1.0" encoding="utf-8"?>
-<p:properties xmlns:p="http://schemas.microsoft.com/office/2006/metadata/properties" xmlns:xsi="http://www.w3.org/2001/XMLSchema-instance" xmlns:pc="http://schemas.microsoft.com/office/infopath/2007/PartnerControls">
-  <documentManagement/>
-</p:properties>
-</file>
-
 <file path=customXml/itemProps1.xml><?xml version="1.0" encoding="utf-8"?>
-<ds:datastoreItem xmlns:ds="http://schemas.openxmlformats.org/officeDocument/2006/customXml" ds:itemID="{83467021-E152-4A5D-8105-C99136113F05}">
+<ds:datastoreItem xmlns:ds="http://schemas.openxmlformats.org/officeDocument/2006/customXml" ds:itemID="{4122F94C-7530-4474-9D1D-51BE3D5F9262}">
   <ds:schemaRefs>
-    <ds:schemaRef ds:uri="http://schemas.microsoft.com/office/2006/metadata/contentType"/>
-    <ds:schemaRef ds:uri="http://schemas.microsoft.com/office/2006/metadata/properties/metaAttributes"/>
-    <ds:schemaRef ds:uri="http://www.w3.org/2001/XMLSchema"/>
     <ds:schemaRef ds:uri="http://schemas.microsoft.com/office/2006/metadata/properties"/>
-    <ds:schemaRef ds:uri="http://schemas.openxmlformats.org/package/2006/metadata/core-properties"/>
-    <ds:schemaRef ds:uri="http://purl.org/dc/elements/1.1/"/>
-    <ds:schemaRef ds:uri="http://purl.org/dc/terms/"/>
-    <ds:schemaRef ds:uri="http://schemas.microsoft.com/internal/obd"/>
     <ds:schemaRef ds:uri="http://schemas.microsoft.com/office/infopath/2007/PartnerControls"/>
   </ds:schemaRefs>
 </ds:datastoreItem>
@@ -1175,16 +1167,17 @@
 </file>
 
 <file path=customXml/itemProps3.xml><?xml version="1.0" encoding="utf-8"?>
-<ds:datastoreItem xmlns:ds="http://schemas.openxmlformats.org/officeDocument/2006/customXml" ds:itemID="{4122F94C-7530-4474-9D1D-51BE3D5F9262}">
+<ds:datastoreItem xmlns:ds="http://schemas.openxmlformats.org/officeDocument/2006/customXml" ds:itemID="{83467021-E152-4A5D-8105-C99136113F05}">
   <ds:schemaRefs>
-    <ds:schemaRef ds:uri="http://schemas.microsoft.com/office/2006/documentManagement/types"/>
+    <ds:schemaRef ds:uri="http://schemas.microsoft.com/office/2006/metadata/contentType"/>
+    <ds:schemaRef ds:uri="http://schemas.microsoft.com/office/2006/metadata/properties/metaAttributes"/>
+    <ds:schemaRef ds:uri="http://www.w3.org/2001/XMLSchema"/>
+    <ds:schemaRef ds:uri="http://schemas.microsoft.com/office/2006/metadata/properties"/>
+    <ds:schemaRef ds:uri="http://schemas.openxmlformats.org/package/2006/metadata/core-properties"/>
+    <ds:schemaRef ds:uri="http://purl.org/dc/elements/1.1/"/>
+    <ds:schemaRef ds:uri="http://purl.org/dc/terms/"/>
+    <ds:schemaRef ds:uri="http://schemas.microsoft.com/internal/obd"/>
     <ds:schemaRef ds:uri="http://schemas.microsoft.com/office/infopath/2007/PartnerControls"/>
-    <ds:schemaRef ds:uri="http://purl.org/dc/elements/1.1/"/>
-    <ds:schemaRef ds:uri="http://schemas.microsoft.com/office/2006/metadata/properties"/>
-    <ds:schemaRef ds:uri="http://purl.org/dc/terms/"/>
-    <ds:schemaRef ds:uri="http://schemas.openxmlformats.org/package/2006/metadata/core-properties"/>
-    <ds:schemaRef ds:uri="http://www.w3.org/XML/1998/namespace"/>
-    <ds:schemaRef ds:uri="http://purl.org/dc/dcmitype/"/>
   </ds:schemaRefs>
 </ds:datastoreItem>
 </file>
</xml_diff>